<commit_message>
Hebel implementiert 💩  🚧
Hebel ist visualisiert und implementiert.
Hebel steht noch über dem Spieler. ID's müssen angepasst werden
</commit_message>
<xml_diff>
--- a/dokumente/Datenbank.docx
+++ b/dokumente/Datenbank.docx
@@ -40,7 +40,10 @@
     </w:p>
     <w:p>
       <w:r>
-        <w:t>Text: 8</w:t>
+        <w:t>Hebel</w:t>
+      </w:r>
+      <w:r>
+        <w:t>: 8</w:t>
       </w:r>
     </w:p>
     <w:p>
@@ -55,7 +58,7 @@
     </w:p>
     <w:p>
       <w:r>
-        <w:t>Text über Schablone: 11</w:t>
+        <w:t>Text: 11</w:t>
       </w:r>
     </w:p>
     <w:p/>

</xml_diff>